<commit_message>
Lab04 intructions file updates
</commit_message>
<xml_diff>
--- a/Lab04/PR4 Assembler programming in Raspbian.docx
+++ b/Lab04/PR4 Assembler programming in Raspbian.docx
@@ -213,13 +213,31 @@
         <w:rPr>
           <w:rFonts w:ascii="Segoe UI" w:hAnsi="Segoe UI" w:cs="Segoe UI"/>
         </w:rPr>
-        <w:t xml:space="preserve">The following activities provide testing ASM code for you to assemble, compile and run on the Raspberry Pi. </w:t>
-      </w:r>
-      <w:r>
-        <w:rPr>
-          <w:rFonts w:ascii="Segoe UI" w:hAnsi="Segoe UI" w:cs="Segoe UI"/>
-        </w:rPr>
-        <w:t>Test</w:t>
+        <w:t>The following activities provide testing ASM code</w:t>
+      </w:r>
+      <w:r>
+        <w:rPr>
+          <w:rFonts w:ascii="Segoe UI" w:hAnsi="Segoe UI" w:cs="Segoe UI"/>
+        </w:rPr>
+        <w:t>s</w:t>
+      </w:r>
+      <w:r>
+        <w:rPr>
+          <w:rFonts w:ascii="Segoe UI" w:hAnsi="Segoe UI" w:cs="Segoe UI"/>
+        </w:rPr>
+        <w:t xml:space="preserve"> for you to assemble, compile and run on the Raspberry Pi. </w:t>
+      </w:r>
+      <w:r>
+        <w:rPr>
+          <w:rFonts w:ascii="Segoe UI" w:hAnsi="Segoe UI" w:cs="Segoe UI"/>
+        </w:rPr>
+        <w:t>T</w:t>
+      </w:r>
+      <w:r>
+        <w:rPr>
+          <w:rFonts w:ascii="Segoe UI" w:hAnsi="Segoe UI" w:cs="Segoe UI"/>
+        </w:rPr>
+        <w:t>ry out</w:t>
       </w:r>
       <w:r>
         <w:rPr>
@@ -231,27 +249,62 @@
         <w:rPr>
           <w:rFonts w:ascii="Segoe UI" w:hAnsi="Segoe UI" w:cs="Segoe UI"/>
         </w:rPr>
-        <w:t>sample programs provided</w:t>
-      </w:r>
-      <w:r>
-        <w:rPr>
-          <w:rFonts w:ascii="Segoe UI" w:hAnsi="Segoe UI" w:cs="Segoe UI"/>
-        </w:rPr>
-        <w:t xml:space="preserve"> on your assigned device</w:t>
-      </w:r>
-      <w:r>
-        <w:rPr>
-          <w:rFonts w:ascii="Segoe UI" w:hAnsi="Segoe UI" w:cs="Segoe UI"/>
-        </w:rPr>
-        <w:t xml:space="preserve">. All ASM codes are available on GitHub on the following link: </w:t>
-      </w:r>
+        <w:t>sample programs</w:t>
+      </w:r>
+      <w:r>
+        <w:rPr>
+          <w:rFonts w:ascii="Segoe UI" w:hAnsi="Segoe UI" w:cs="Segoe UI"/>
+        </w:rPr>
+        <w:t xml:space="preserve"> for each activity</w:t>
+      </w:r>
+      <w:r>
+        <w:rPr>
+          <w:rFonts w:ascii="Segoe UI" w:hAnsi="Segoe UI" w:cs="Segoe UI"/>
+        </w:rPr>
+        <w:t xml:space="preserve"> on your assigned </w:t>
+      </w:r>
+      <w:r>
+        <w:rPr>
+          <w:rFonts w:ascii="Segoe UI" w:hAnsi="Segoe UI" w:cs="Segoe UI"/>
+        </w:rPr>
+        <w:t>RPi</w:t>
+      </w:r>
+      <w:r>
+        <w:rPr>
+          <w:rFonts w:ascii="Segoe UI" w:hAnsi="Segoe UI" w:cs="Segoe UI"/>
+        </w:rPr>
+        <w:t xml:space="preserve">. </w:t>
+      </w:r>
+    </w:p>
+    <w:p>
+      <w:pPr>
+        <w:spacing w:after="0"/>
+        <w:jc w:val="both"/>
+        <w:rPr>
+          <w:rFonts w:ascii="Segoe UI" w:hAnsi="Segoe UI" w:cs="Segoe UI"/>
+        </w:rPr>
+      </w:pPr>
+      <w:r>
+        <w:rPr>
+          <w:rFonts w:ascii="Segoe UI" w:hAnsi="Segoe UI" w:cs="Segoe UI"/>
+        </w:rPr>
+        <w:t xml:space="preserve">All ASM codes are available on GitHub on the following link: </w:t>
+      </w:r>
+    </w:p>
+    <w:p>
+      <w:pPr>
+        <w:spacing w:after="0"/>
+        <w:jc w:val="both"/>
+        <w:rPr>
+          <w:rFonts w:ascii="Segoe UI" w:hAnsi="Segoe UI" w:cs="Segoe UI"/>
+        </w:rPr>
+      </w:pPr>
       <w:hyperlink r:id="rId10" w:history="1">
         <w:r>
           <w:rPr>
             <w:rStyle w:val="Hyperlink"/>
-            <w:rFonts w:ascii="Segoe UI" w:hAnsi="Segoe UI" w:cs="Segoe UI"/>
           </w:rPr>
-          <w:t>https://github.com</w:t>
+          <w:t>https://github.com/matias-vazquez/SistemasEmbebidos/tree/main/Lab04</w:t>
         </w:r>
       </w:hyperlink>
       <w:r>
@@ -260,6 +313,374 @@
         </w:rPr>
         <w:t>.</w:t>
       </w:r>
+    </w:p>
+    <w:p>
+      <w:pPr>
+        <w:spacing w:before="240" w:after="0"/>
+        <w:jc w:val="both"/>
+        <w:rPr>
+          <w:rFonts w:ascii="Segoe UI" w:hAnsi="Segoe UI" w:cs="Segoe UI"/>
+        </w:rPr>
+      </w:pPr>
+      <w:r>
+        <w:rPr>
+          <w:rFonts w:ascii="Segoe UI" w:hAnsi="Segoe UI" w:cs="Segoe UI"/>
+        </w:rPr>
+        <w:t>To assemble</w:t>
+      </w:r>
+      <w:r>
+        <w:rPr>
+          <w:rFonts w:ascii="Segoe UI" w:hAnsi="Segoe UI" w:cs="Segoe UI"/>
+        </w:rPr>
+        <w:t xml:space="preserve"> the program </w:t>
+      </w:r>
+      <w:r>
+        <w:rPr>
+          <w:rFonts w:ascii="Segoe UI" w:hAnsi="Segoe UI" w:cs="Segoe UI"/>
+        </w:rPr>
+        <w:t>test</w:t>
+      </w:r>
+      <w:r>
+        <w:rPr>
+          <w:rFonts w:ascii="Segoe UI" w:hAnsi="Segoe UI" w:cs="Segoe UI"/>
+        </w:rPr>
+        <w:t>.s:</w:t>
+      </w:r>
+    </w:p>
+    <w:tbl>
+      <w:tblPr>
+        <w:tblStyle w:val="TableGrid"/>
+        <w:tblW w:w="0" w:type="auto"/>
+        <w:tblBorders>
+          <w:top w:val="none" w:sz="0" w:space="0" w:color="auto"/>
+          <w:left w:val="none" w:sz="0" w:space="0" w:color="auto"/>
+          <w:bottom w:val="none" w:sz="0" w:space="0" w:color="auto"/>
+          <w:right w:val="none" w:sz="0" w:space="0" w:color="auto"/>
+          <w:insideH w:val="none" w:sz="0" w:space="0" w:color="auto"/>
+          <w:insideV w:val="none" w:sz="0" w:space="0" w:color="auto"/>
+        </w:tblBorders>
+        <w:tblLook w:val="04A0" w:firstRow="1" w:lastRow="0" w:firstColumn="1" w:lastColumn="0" w:noHBand="0" w:noVBand="1"/>
+      </w:tblPr>
+      <w:tblGrid>
+        <w:gridCol w:w="9350"/>
+      </w:tblGrid>
+      <w:tr>
+        <w:tc>
+          <w:tcPr>
+            <w:tcW w:w="9350" w:type="dxa"/>
+            <w:shd w:val="clear" w:color="auto" w:fill="545454"/>
+          </w:tcPr>
+          <w:p>
+            <w:pPr>
+              <w:jc w:val="both"/>
+              <w:rPr>
+                <w:rFonts w:ascii="Anonymous Pro" w:hAnsi="Anonymous Pro" w:cs="Segoe UI"/>
+                <w:color w:val="BCE541"/>
+                <w:sz w:val="18"/>
+                <w:szCs w:val="18"/>
+              </w:rPr>
+            </w:pPr>
+          </w:p>
+          <w:p>
+            <w:pPr>
+              <w:jc w:val="both"/>
+              <w:rPr>
+                <w:rFonts w:ascii="Anonymous Pro" w:hAnsi="Anonymous Pro" w:cs="Segoe UI"/>
+                <w:color w:val="BCE541"/>
+                <w:sz w:val="18"/>
+                <w:szCs w:val="18"/>
+              </w:rPr>
+            </w:pPr>
+            <w:r>
+              <w:rPr>
+                <w:rFonts w:ascii="Anonymous Pro" w:hAnsi="Anonymous Pro" w:cs="Segoe UI"/>
+                <w:color w:val="BCE541"/>
+                <w:sz w:val="18"/>
+                <w:szCs w:val="18"/>
+              </w:rPr>
+              <w:t xml:space="preserve">as -o </w:t>
+            </w:r>
+            <w:r>
+              <w:rPr>
+                <w:rFonts w:ascii="Anonymous Pro" w:hAnsi="Anonymous Pro" w:cs="Segoe UI"/>
+                <w:color w:val="BCE541"/>
+                <w:sz w:val="18"/>
+                <w:szCs w:val="18"/>
+              </w:rPr>
+              <w:t>test</w:t>
+            </w:r>
+            <w:r>
+              <w:rPr>
+                <w:rFonts w:ascii="Anonymous Pro" w:hAnsi="Anonymous Pro" w:cs="Segoe UI"/>
+                <w:color w:val="BCE541"/>
+                <w:sz w:val="18"/>
+                <w:szCs w:val="18"/>
+              </w:rPr>
+              <w:t xml:space="preserve">.o </w:t>
+            </w:r>
+            <w:r>
+              <w:rPr>
+                <w:rFonts w:ascii="Anonymous Pro" w:hAnsi="Anonymous Pro" w:cs="Segoe UI"/>
+                <w:color w:val="BCE541"/>
+                <w:sz w:val="18"/>
+                <w:szCs w:val="18"/>
+              </w:rPr>
+              <w:t>test</w:t>
+            </w:r>
+            <w:r>
+              <w:rPr>
+                <w:rFonts w:ascii="Anonymous Pro" w:hAnsi="Anonymous Pro" w:cs="Segoe UI"/>
+                <w:color w:val="BCE541"/>
+                <w:sz w:val="18"/>
+                <w:szCs w:val="18"/>
+              </w:rPr>
+              <w:t>.s</w:t>
+            </w:r>
+          </w:p>
+          <w:p>
+            <w:pPr>
+              <w:jc w:val="both"/>
+              <w:rPr>
+                <w:rFonts w:ascii="Anonymous Pro" w:hAnsi="Anonymous Pro" w:cs="Segoe UI"/>
+              </w:rPr>
+            </w:pPr>
+          </w:p>
+        </w:tc>
+      </w:tr>
+    </w:tbl>
+    <w:p>
+      <w:pPr>
+        <w:spacing w:before="240" w:after="0"/>
+        <w:jc w:val="both"/>
+        <w:rPr>
+          <w:rFonts w:ascii="Segoe UI" w:hAnsi="Segoe UI" w:cs="Segoe UI"/>
+        </w:rPr>
+      </w:pPr>
+      <w:r>
+        <w:rPr>
+          <w:rFonts w:ascii="Segoe UI" w:hAnsi="Segoe UI" w:cs="Segoe UI"/>
+        </w:rPr>
+        <w:t>T</w:t>
+      </w:r>
+      <w:r>
+        <w:rPr>
+          <w:rFonts w:ascii="Segoe UI" w:hAnsi="Segoe UI" w:cs="Segoe UI"/>
+        </w:rPr>
+        <w:t>hen, to</w:t>
+      </w:r>
+      <w:r>
+        <w:rPr>
+          <w:rFonts w:ascii="Segoe UI" w:hAnsi="Segoe UI" w:cs="Segoe UI"/>
+        </w:rPr>
+        <w:t xml:space="preserve"> compile </w:t>
+      </w:r>
+      <w:r>
+        <w:rPr>
+          <w:rFonts w:ascii="Segoe UI" w:hAnsi="Segoe UI" w:cs="Segoe UI"/>
+        </w:rPr>
+        <w:t>it:</w:t>
+      </w:r>
+    </w:p>
+    <w:tbl>
+      <w:tblPr>
+        <w:tblStyle w:val="TableGrid"/>
+        <w:tblW w:w="0" w:type="auto"/>
+        <w:tblBorders>
+          <w:top w:val="none" w:sz="0" w:space="0" w:color="auto"/>
+          <w:left w:val="none" w:sz="0" w:space="0" w:color="auto"/>
+          <w:bottom w:val="none" w:sz="0" w:space="0" w:color="auto"/>
+          <w:right w:val="none" w:sz="0" w:space="0" w:color="auto"/>
+          <w:insideH w:val="none" w:sz="0" w:space="0" w:color="auto"/>
+          <w:insideV w:val="none" w:sz="0" w:space="0" w:color="auto"/>
+        </w:tblBorders>
+        <w:tblLook w:val="04A0" w:firstRow="1" w:lastRow="0" w:firstColumn="1" w:lastColumn="0" w:noHBand="0" w:noVBand="1"/>
+      </w:tblPr>
+      <w:tblGrid>
+        <w:gridCol w:w="9350"/>
+      </w:tblGrid>
+      <w:tr>
+        <w:tc>
+          <w:tcPr>
+            <w:tcW w:w="9350" w:type="dxa"/>
+            <w:shd w:val="clear" w:color="auto" w:fill="545454"/>
+          </w:tcPr>
+          <w:p>
+            <w:pPr>
+              <w:jc w:val="both"/>
+              <w:rPr>
+                <w:rFonts w:ascii="Anonymous Pro" w:hAnsi="Anonymous Pro" w:cs="Segoe UI"/>
+                <w:color w:val="BCE541"/>
+                <w:sz w:val="18"/>
+                <w:szCs w:val="18"/>
+              </w:rPr>
+            </w:pPr>
+          </w:p>
+          <w:p>
+            <w:pPr>
+              <w:jc w:val="both"/>
+              <w:rPr>
+                <w:rFonts w:ascii="Anonymous Pro" w:hAnsi="Anonymous Pro" w:cs="Segoe UI"/>
+                <w:color w:val="BCE541"/>
+                <w:sz w:val="18"/>
+                <w:szCs w:val="18"/>
+              </w:rPr>
+            </w:pPr>
+            <w:r>
+              <w:rPr>
+                <w:rFonts w:ascii="Anonymous Pro" w:hAnsi="Anonymous Pro" w:cs="Segoe UI"/>
+                <w:color w:val="BCE541"/>
+                <w:sz w:val="18"/>
+                <w:szCs w:val="18"/>
+              </w:rPr>
+              <w:t xml:space="preserve">gcc -o </w:t>
+            </w:r>
+            <w:r>
+              <w:rPr>
+                <w:rFonts w:ascii="Anonymous Pro" w:hAnsi="Anonymous Pro" w:cs="Segoe UI"/>
+                <w:color w:val="BCE541"/>
+                <w:sz w:val="18"/>
+                <w:szCs w:val="18"/>
+              </w:rPr>
+              <w:t>test</w:t>
+            </w:r>
+            <w:r>
+              <w:rPr>
+                <w:rFonts w:ascii="Anonymous Pro" w:hAnsi="Anonymous Pro" w:cs="Segoe UI"/>
+                <w:color w:val="BCE541"/>
+                <w:sz w:val="18"/>
+                <w:szCs w:val="18"/>
+              </w:rPr>
+              <w:t xml:space="preserve"> </w:t>
+            </w:r>
+            <w:r>
+              <w:rPr>
+                <w:rFonts w:ascii="Anonymous Pro" w:hAnsi="Anonymous Pro" w:cs="Segoe UI"/>
+                <w:color w:val="BCE541"/>
+                <w:sz w:val="18"/>
+                <w:szCs w:val="18"/>
+              </w:rPr>
+              <w:t>test</w:t>
+            </w:r>
+            <w:r>
+              <w:rPr>
+                <w:rFonts w:ascii="Anonymous Pro" w:hAnsi="Anonymous Pro" w:cs="Segoe UI"/>
+                <w:color w:val="BCE541"/>
+                <w:sz w:val="18"/>
+                <w:szCs w:val="18"/>
+              </w:rPr>
+              <w:t>.o</w:t>
+            </w:r>
+          </w:p>
+          <w:p>
+            <w:pPr>
+              <w:jc w:val="both"/>
+              <w:rPr>
+                <w:rFonts w:ascii="Anonymous Pro" w:hAnsi="Anonymous Pro" w:cs="Segoe UI"/>
+              </w:rPr>
+            </w:pPr>
+          </w:p>
+        </w:tc>
+      </w:tr>
+    </w:tbl>
+    <w:p>
+      <w:pPr>
+        <w:spacing w:before="240" w:after="0"/>
+        <w:jc w:val="both"/>
+        <w:rPr>
+          <w:rFonts w:ascii="Segoe UI" w:hAnsi="Segoe UI" w:cs="Segoe UI"/>
+        </w:rPr>
+      </w:pPr>
+      <w:r>
+        <w:rPr>
+          <w:rFonts w:ascii="Segoe UI" w:hAnsi="Segoe UI" w:cs="Segoe UI"/>
+        </w:rPr>
+        <w:t>And finally, to run it:</w:t>
+      </w:r>
+    </w:p>
+    <w:tbl>
+      <w:tblPr>
+        <w:tblStyle w:val="TableGrid"/>
+        <w:tblW w:w="0" w:type="auto"/>
+        <w:tblBorders>
+          <w:top w:val="none" w:sz="0" w:space="0" w:color="auto"/>
+          <w:left w:val="none" w:sz="0" w:space="0" w:color="auto"/>
+          <w:bottom w:val="none" w:sz="0" w:space="0" w:color="auto"/>
+          <w:right w:val="none" w:sz="0" w:space="0" w:color="auto"/>
+          <w:insideH w:val="none" w:sz="0" w:space="0" w:color="auto"/>
+          <w:insideV w:val="none" w:sz="0" w:space="0" w:color="auto"/>
+        </w:tblBorders>
+        <w:tblLook w:val="04A0" w:firstRow="1" w:lastRow="0" w:firstColumn="1" w:lastColumn="0" w:noHBand="0" w:noVBand="1"/>
+      </w:tblPr>
+      <w:tblGrid>
+        <w:gridCol w:w="9350"/>
+      </w:tblGrid>
+      <w:tr>
+        <w:tc>
+          <w:tcPr>
+            <w:tcW w:w="9350" w:type="dxa"/>
+            <w:shd w:val="clear" w:color="auto" w:fill="545454"/>
+          </w:tcPr>
+          <w:p>
+            <w:pPr>
+              <w:jc w:val="both"/>
+              <w:rPr>
+                <w:rFonts w:ascii="Anonymous Pro" w:hAnsi="Anonymous Pro" w:cs="Segoe UI"/>
+                <w:color w:val="BCE541"/>
+                <w:sz w:val="18"/>
+                <w:szCs w:val="18"/>
+              </w:rPr>
+            </w:pPr>
+            <w:bookmarkStart w:id="0" w:name="_Hlk65360596"/>
+          </w:p>
+          <w:p>
+            <w:pPr>
+              <w:jc w:val="both"/>
+              <w:rPr>
+                <w:rFonts w:ascii="Anonymous Pro" w:hAnsi="Anonymous Pro" w:cs="Segoe UI"/>
+                <w:color w:val="BCE541"/>
+                <w:sz w:val="18"/>
+                <w:szCs w:val="18"/>
+              </w:rPr>
+            </w:pPr>
+            <w:r>
+              <w:rPr>
+                <w:rFonts w:ascii="Anonymous Pro" w:hAnsi="Anonymous Pro" w:cs="Segoe UI"/>
+                <w:color w:val="BCE541"/>
+                <w:sz w:val="18"/>
+                <w:szCs w:val="18"/>
+              </w:rPr>
+              <w:t>./</w:t>
+            </w:r>
+            <w:r>
+              <w:rPr>
+                <w:rFonts w:ascii="Anonymous Pro" w:hAnsi="Anonymous Pro" w:cs="Segoe UI"/>
+                <w:color w:val="BCE541"/>
+                <w:sz w:val="18"/>
+                <w:szCs w:val="18"/>
+              </w:rPr>
+              <w:t>test</w:t>
+            </w:r>
+          </w:p>
+          <w:p>
+            <w:pPr>
+              <w:jc w:val="both"/>
+              <w:rPr>
+                <w:rFonts w:ascii="Anonymous Pro" w:hAnsi="Anonymous Pro" w:cs="Segoe UI"/>
+              </w:rPr>
+            </w:pPr>
+          </w:p>
+        </w:tc>
+      </w:tr>
+      <w:bookmarkEnd w:id="0"/>
+    </w:tbl>
+    <w:p>
+      <w:pPr>
+        <w:spacing w:after="0"/>
+        <w:jc w:val="both"/>
+        <w:rPr>
+          <w:rFonts w:ascii="Segoe UI" w:hAnsi="Segoe UI" w:cs="Segoe UI"/>
+        </w:rPr>
+      </w:pPr>
     </w:p>
     <w:p>
       <w:pPr>
@@ -270,17 +691,125 @@
         </w:numPr>
         <w:spacing w:before="240"/>
         <w:rPr>
-          <w:rFonts w:ascii="Segoe UI Semibold" w:hAnsi="Segoe UI Semibold" w:cs="Segoe UI Semibold"/>
-          <w:color w:val="0039A6"/>
-        </w:rPr>
-      </w:pPr>
-      <w:r>
-        <w:rPr>
-          <w:rFonts w:ascii="Segoe UI Semibold" w:hAnsi="Segoe UI Semibold" w:cs="Segoe UI Semibold"/>
-          <w:color w:val="0039A6"/>
+          <w:rFonts w:ascii="Segoe UI" w:hAnsi="Segoe UI" w:cs="Segoe UI"/>
+        </w:rPr>
+      </w:pPr>
+      <w:r>
+        <w:rPr>
+          <w:rFonts w:ascii="Segoe UI" w:hAnsi="Segoe UI" w:cs="Segoe UI"/>
         </w:rPr>
         <w:t>Activity 1. Program that returns an Exit code</w:t>
       </w:r>
+      <w:r>
+        <w:rPr>
+          <w:rFonts w:ascii="Segoe UI" w:hAnsi="Segoe UI" w:cs="Segoe UI"/>
+        </w:rPr>
+        <w:t xml:space="preserve">: </w:t>
+      </w:r>
+      <w:r>
+        <w:rPr>
+          <w:rFonts w:ascii="Segoe UI" w:hAnsi="Segoe UI" w:cs="Segoe UI"/>
+        </w:rPr>
+        <w:t>first.s</w:t>
+      </w:r>
+    </w:p>
+    <w:p>
+      <w:pPr>
+        <w:pStyle w:val="ListParagraph"/>
+        <w:numPr>
+          <w:ilvl w:val="1"/>
+          <w:numId w:val="35"/>
+        </w:numPr>
+        <w:spacing w:before="240"/>
+        <w:rPr>
+          <w:rFonts w:ascii="Segoe UI" w:hAnsi="Segoe UI" w:cs="Segoe UI"/>
+        </w:rPr>
+      </w:pPr>
+      <w:r>
+        <w:rPr>
+          <w:rFonts w:ascii="Segoe UI" w:hAnsi="Segoe UI" w:cs="Segoe UI"/>
+        </w:rPr>
+        <w:t>For this case, run the program as follows to see the Exit code</w:t>
+      </w:r>
+      <w:r>
+        <w:rPr>
+          <w:rFonts w:ascii="Segoe UI" w:hAnsi="Segoe UI" w:cs="Segoe UI"/>
+        </w:rPr>
+        <w:t xml:space="preserve"> in the Terminal:</w:t>
+      </w:r>
+    </w:p>
+    <w:tbl>
+      <w:tblPr>
+        <w:tblStyle w:val="TableGrid"/>
+        <w:tblW w:w="0" w:type="auto"/>
+        <w:tblBorders>
+          <w:top w:val="none" w:sz="0" w:space="0" w:color="auto"/>
+          <w:left w:val="none" w:sz="0" w:space="0" w:color="auto"/>
+          <w:bottom w:val="none" w:sz="0" w:space="0" w:color="auto"/>
+          <w:right w:val="none" w:sz="0" w:space="0" w:color="auto"/>
+          <w:insideH w:val="none" w:sz="0" w:space="0" w:color="auto"/>
+          <w:insideV w:val="none" w:sz="0" w:space="0" w:color="auto"/>
+        </w:tblBorders>
+        <w:tblLook w:val="04A0" w:firstRow="1" w:lastRow="0" w:firstColumn="1" w:lastColumn="0" w:noHBand="0" w:noVBand="1"/>
+      </w:tblPr>
+      <w:tblGrid>
+        <w:gridCol w:w="9350"/>
+      </w:tblGrid>
+      <w:tr>
+        <w:tc>
+          <w:tcPr>
+            <w:tcW w:w="9350" w:type="dxa"/>
+            <w:shd w:val="clear" w:color="auto" w:fill="545454"/>
+          </w:tcPr>
+          <w:p>
+            <w:pPr>
+              <w:jc w:val="both"/>
+              <w:rPr>
+                <w:rFonts w:ascii="Anonymous Pro" w:hAnsi="Anonymous Pro" w:cs="Segoe UI"/>
+                <w:color w:val="BCE541"/>
+                <w:sz w:val="18"/>
+                <w:szCs w:val="18"/>
+              </w:rPr>
+            </w:pPr>
+          </w:p>
+          <w:p>
+            <w:pPr>
+              <w:jc w:val="both"/>
+              <w:rPr>
+                <w:rFonts w:ascii="Anonymous Pro" w:hAnsi="Anonymous Pro" w:cs="Segoe UI"/>
+                <w:color w:val="BCE541"/>
+                <w:sz w:val="18"/>
+                <w:szCs w:val="18"/>
+              </w:rPr>
+            </w:pPr>
+            <w:r>
+              <w:rPr>
+                <w:rFonts w:ascii="Anonymous Pro" w:hAnsi="Anonymous Pro" w:cs="Segoe UI"/>
+                <w:color w:val="BCE541"/>
+                <w:sz w:val="18"/>
+                <w:szCs w:val="18"/>
+              </w:rPr>
+              <w:t>./first | echo $?</w:t>
+            </w:r>
+          </w:p>
+          <w:p>
+            <w:pPr>
+              <w:jc w:val="both"/>
+              <w:rPr>
+                <w:rFonts w:ascii="Anonymous Pro" w:hAnsi="Anonymous Pro" w:cs="Segoe UI"/>
+              </w:rPr>
+            </w:pPr>
+          </w:p>
+        </w:tc>
+      </w:tr>
+    </w:tbl>
+    <w:p>
+      <w:pPr>
+        <w:spacing w:before="240"/>
+        <w:rPr>
+          <w:rFonts w:ascii="Segoe UI" w:hAnsi="Segoe UI" w:cs="Segoe UI"/>
+        </w:rPr>
+      </w:pPr>
     </w:p>
     <w:p>
       <w:pPr>
@@ -294,30 +823,26 @@
         </w:tabs>
         <w:spacing w:before="240" w:after="0"/>
         <w:rPr>
-          <w:rFonts w:ascii="Segoe UI Semibold" w:hAnsi="Segoe UI Semibold" w:cs="Segoe UI Semibold"/>
-          <w:color w:val="0039A6"/>
-        </w:rPr>
-      </w:pPr>
-      <w:r>
-        <w:rPr>
-          <w:rFonts w:ascii="Segoe UI Semibold" w:hAnsi="Segoe UI Semibold" w:cs="Segoe UI Semibold"/>
-          <w:color w:val="0039A6"/>
+          <w:rFonts w:ascii="Segoe UI" w:hAnsi="Segoe UI" w:cs="Segoe UI"/>
+        </w:rPr>
+      </w:pPr>
+      <w:r>
+        <w:rPr>
+          <w:rFonts w:ascii="Segoe UI" w:hAnsi="Segoe UI" w:cs="Segoe UI"/>
         </w:rPr>
         <w:t xml:space="preserve">Activity 2. </w:t>
       </w:r>
       <w:r>
         <w:rPr>
-          <w:rFonts w:ascii="Segoe UI Semibold" w:hAnsi="Segoe UI Semibold" w:cs="Segoe UI Semibold"/>
-          <w:color w:val="0039A6"/>
+          <w:rFonts w:ascii="Segoe UI" w:hAnsi="Segoe UI" w:cs="Segoe UI"/>
         </w:rPr>
         <w:t>Hello, World!</w:t>
       </w:r>
       <w:r>
         <w:rPr>
-          <w:rFonts w:ascii="Segoe UI Semibold" w:hAnsi="Segoe UI Semibold" w:cs="Segoe UI Semibold"/>
-          <w:color w:val="0039A6"/>
-        </w:rPr>
-        <w:tab/>
+          <w:rFonts w:ascii="Segoe UI" w:hAnsi="Segoe UI" w:cs="Segoe UI"/>
+        </w:rPr>
+        <w:t xml:space="preserve">: hello.s </w:t>
       </w:r>
     </w:p>
     <w:p>
@@ -328,23 +853,32 @@
           <w:numId w:val="35"/>
         </w:numPr>
         <w:rPr>
-          <w:rFonts w:ascii="Segoe UI Semibold" w:hAnsi="Segoe UI Semibold" w:cs="Segoe UI Semibold"/>
-          <w:color w:val="0039A6"/>
-        </w:rPr>
-      </w:pPr>
-      <w:r>
-        <w:rPr>
-          <w:rFonts w:ascii="Segoe UI Semibold" w:hAnsi="Segoe UI Semibold" w:cs="Segoe UI Semibold"/>
-          <w:color w:val="0039A6"/>
+          <w:rFonts w:ascii="Segoe UI" w:hAnsi="Segoe UI" w:cs="Segoe UI"/>
+        </w:rPr>
+      </w:pPr>
+      <w:r>
+        <w:rPr>
+          <w:rFonts w:ascii="Segoe UI" w:hAnsi="Segoe UI" w:cs="Segoe UI"/>
         </w:rPr>
         <w:t xml:space="preserve">Activity 3. </w:t>
       </w:r>
       <w:r>
         <w:rPr>
-          <w:rFonts w:ascii="Segoe UI Semibold" w:hAnsi="Segoe UI Semibold" w:cs="Segoe UI Semibold"/>
-          <w:color w:val="0039A6"/>
+          <w:rFonts w:ascii="Segoe UI" w:hAnsi="Segoe UI" w:cs="Segoe UI"/>
         </w:rPr>
         <w:t>Arithmetic with integer variables</w:t>
+      </w:r>
+      <w:r>
+        <w:rPr>
+          <w:rFonts w:ascii="Segoe UI" w:hAnsi="Segoe UI" w:cs="Segoe UI"/>
+        </w:rPr>
+        <w:t xml:space="preserve">: </w:t>
+      </w:r>
+      <w:r>
+        <w:rPr>
+          <w:rFonts w:ascii="Segoe UI" w:hAnsi="Segoe UI" w:cs="Segoe UI"/>
+        </w:rPr>
+        <w:t>sum1.s</w:t>
       </w:r>
     </w:p>
     <w:p>
@@ -355,23 +889,44 @@
           <w:numId w:val="35"/>
         </w:numPr>
         <w:rPr>
-          <w:rFonts w:ascii="Segoe UI Semibold" w:hAnsi="Segoe UI Semibold" w:cs="Segoe UI Semibold"/>
-          <w:color w:val="0039A6"/>
-        </w:rPr>
-      </w:pPr>
-      <w:r>
-        <w:rPr>
-          <w:rFonts w:ascii="Segoe UI Semibold" w:hAnsi="Segoe UI Semibold" w:cs="Segoe UI Semibold"/>
-          <w:color w:val="0039A6"/>
+          <w:rFonts w:ascii="Segoe UI" w:hAnsi="Segoe UI" w:cs="Segoe UI"/>
+        </w:rPr>
+      </w:pPr>
+      <w:r>
+        <w:rPr>
+          <w:rFonts w:ascii="Segoe UI" w:hAnsi="Segoe UI" w:cs="Segoe UI"/>
         </w:rPr>
         <w:t xml:space="preserve">Activity 4. </w:t>
       </w:r>
       <w:r>
         <w:rPr>
-          <w:rFonts w:ascii="Segoe UI Semibold" w:hAnsi="Segoe UI Semibold" w:cs="Segoe UI Semibold"/>
-          <w:color w:val="0039A6"/>
+          <w:rFonts w:ascii="Segoe UI" w:hAnsi="Segoe UI" w:cs="Segoe UI"/>
         </w:rPr>
         <w:t>Arithmetic with integer variables, version 2</w:t>
+      </w:r>
+      <w:r>
+        <w:rPr>
+          <w:rFonts w:ascii="Segoe UI" w:hAnsi="Segoe UI" w:cs="Segoe UI"/>
+        </w:rPr>
+        <w:t xml:space="preserve">: </w:t>
+      </w:r>
+      <w:r>
+        <w:rPr>
+          <w:rFonts w:ascii="Segoe UI" w:hAnsi="Segoe UI" w:cs="Segoe UI"/>
+        </w:rPr>
+        <w:t>sum</w:t>
+      </w:r>
+      <w:r>
+        <w:rPr>
+          <w:rFonts w:ascii="Segoe UI" w:hAnsi="Segoe UI" w:cs="Segoe UI"/>
+        </w:rPr>
+        <w:t>2</w:t>
+      </w:r>
+      <w:r>
+        <w:rPr>
+          <w:rFonts w:ascii="Segoe UI" w:hAnsi="Segoe UI" w:cs="Segoe UI"/>
+        </w:rPr>
+        <w:t>.s</w:t>
       </w:r>
     </w:p>
     <w:p>
@@ -382,23 +937,44 @@
           <w:numId w:val="35"/>
         </w:numPr>
         <w:rPr>
-          <w:rFonts w:ascii="Segoe UI Semibold" w:hAnsi="Segoe UI Semibold" w:cs="Segoe UI Semibold"/>
-          <w:color w:val="0039A6"/>
-        </w:rPr>
-      </w:pPr>
-      <w:r>
-        <w:rPr>
-          <w:rFonts w:ascii="Segoe UI Semibold" w:hAnsi="Segoe UI Semibold" w:cs="Segoe UI Semibold"/>
-          <w:color w:val="0039A6"/>
+          <w:rFonts w:ascii="Segoe UI" w:hAnsi="Segoe UI" w:cs="Segoe UI"/>
+        </w:rPr>
+      </w:pPr>
+      <w:r>
+        <w:rPr>
+          <w:rFonts w:ascii="Segoe UI" w:hAnsi="Segoe UI" w:cs="Segoe UI"/>
         </w:rPr>
         <w:t xml:space="preserve">Activity 5. </w:t>
       </w:r>
       <w:r>
         <w:rPr>
-          <w:rFonts w:ascii="Segoe UI Semibold" w:hAnsi="Segoe UI Semibold" w:cs="Segoe UI Semibold"/>
-          <w:color w:val="0039A6"/>
+          <w:rFonts w:ascii="Segoe UI" w:hAnsi="Segoe UI" w:cs="Segoe UI"/>
         </w:rPr>
         <w:t>Passing parameters by value</w:t>
+      </w:r>
+      <w:r>
+        <w:rPr>
+          <w:rFonts w:ascii="Segoe UI" w:hAnsi="Segoe UI" w:cs="Segoe UI"/>
+        </w:rPr>
+        <w:t xml:space="preserve">: </w:t>
+      </w:r>
+      <w:r>
+        <w:rPr>
+          <w:rFonts w:ascii="Segoe UI" w:hAnsi="Segoe UI" w:cs="Segoe UI"/>
+        </w:rPr>
+        <w:t>sum</w:t>
+      </w:r>
+      <w:r>
+        <w:rPr>
+          <w:rFonts w:ascii="Segoe UI" w:hAnsi="Segoe UI" w:cs="Segoe UI"/>
+        </w:rPr>
+        <w:t>3</w:t>
+      </w:r>
+      <w:r>
+        <w:rPr>
+          <w:rFonts w:ascii="Segoe UI" w:hAnsi="Segoe UI" w:cs="Segoe UI"/>
+        </w:rPr>
+        <w:t>.s</w:t>
       </w:r>
     </w:p>
     <w:p>
@@ -409,23 +985,26 @@
           <w:numId w:val="35"/>
         </w:numPr>
         <w:rPr>
-          <w:rFonts w:ascii="Segoe UI Semibold" w:hAnsi="Segoe UI Semibold" w:cs="Segoe UI Semibold"/>
-          <w:color w:val="0039A6"/>
-        </w:rPr>
-      </w:pPr>
-      <w:r>
-        <w:rPr>
-          <w:rFonts w:ascii="Segoe UI Semibold" w:hAnsi="Segoe UI Semibold" w:cs="Segoe UI Semibold"/>
-          <w:color w:val="0039A6"/>
+          <w:rFonts w:ascii="Segoe UI" w:hAnsi="Segoe UI" w:cs="Segoe UI"/>
+        </w:rPr>
+      </w:pPr>
+      <w:r>
+        <w:rPr>
+          <w:rFonts w:ascii="Segoe UI" w:hAnsi="Segoe UI" w:cs="Segoe UI"/>
         </w:rPr>
         <w:t xml:space="preserve">Activity 6. </w:t>
       </w:r>
       <w:r>
         <w:rPr>
-          <w:rFonts w:ascii="Segoe UI Semibold" w:hAnsi="Segoe UI Semibold" w:cs="Segoe UI Semibold"/>
-          <w:color w:val="0039A6"/>
+          <w:rFonts w:ascii="Segoe UI" w:hAnsi="Segoe UI" w:cs="Segoe UI"/>
         </w:rPr>
         <w:t>Passing parameters by reference</w:t>
+      </w:r>
+      <w:r>
+        <w:rPr>
+          <w:rFonts w:ascii="Segoe UI" w:hAnsi="Segoe UI" w:cs="Segoe UI"/>
+        </w:rPr>
+        <w:t>: sum4.s</w:t>
       </w:r>
     </w:p>
     <w:p>
@@ -436,50 +1015,46 @@
           <w:numId w:val="35"/>
         </w:numPr>
         <w:rPr>
-          <w:rFonts w:ascii="Segoe UI Semibold" w:hAnsi="Segoe UI Semibold" w:cs="Segoe UI Semibold"/>
-          <w:color w:val="0039A6"/>
-        </w:rPr>
-      </w:pPr>
-      <w:r>
-        <w:rPr>
-          <w:rFonts w:ascii="Segoe UI Semibold" w:hAnsi="Segoe UI Semibold" w:cs="Segoe UI Semibold"/>
-          <w:color w:val="0039A6"/>
+          <w:rFonts w:ascii="Segoe UI" w:hAnsi="Segoe UI" w:cs="Segoe UI"/>
+        </w:rPr>
+      </w:pPr>
+      <w:r>
+        <w:rPr>
+          <w:rFonts w:ascii="Segoe UI" w:hAnsi="Segoe UI" w:cs="Segoe UI"/>
         </w:rPr>
         <w:t xml:space="preserve">Activity 7. </w:t>
       </w:r>
       <w:r>
         <w:rPr>
-          <w:rFonts w:ascii="Segoe UI Semibold" w:hAnsi="Segoe UI Semibold" w:cs="Segoe UI Semibold"/>
-          <w:color w:val="0039A6"/>
+          <w:rFonts w:ascii="Segoe UI" w:hAnsi="Segoe UI" w:cs="Segoe UI"/>
         </w:rPr>
         <w:t xml:space="preserve">Using the C-function </w:t>
       </w:r>
-      <w:proofErr w:type="spellStart"/>
-      <w:r>
-        <w:rPr>
-          <w:rFonts w:ascii="Segoe UI Semibold" w:hAnsi="Segoe UI Semibold" w:cs="Segoe UI Semibold"/>
+      <w:r>
+        <w:rPr>
+          <w:rFonts w:ascii="Segoe UI" w:hAnsi="Segoe UI" w:cs="Segoe UI"/>
           <w:i/>
           <w:iCs/>
-          <w:color w:val="0039A6"/>
-        </w:rPr>
-        <w:t>scanf</w:t>
-      </w:r>
-      <w:proofErr w:type="spellEnd"/>
-      <w:r>
-        <w:rPr>
-          <w:rFonts w:ascii="Segoe UI Semibold" w:hAnsi="Segoe UI Semibold" w:cs="Segoe UI Semibold"/>
-          <w:i/>
-          <w:iCs/>
-          <w:color w:val="0039A6"/>
-        </w:rPr>
-        <w:t>()</w:t>
-      </w:r>
-      <w:r>
-        <w:rPr>
-          <w:rFonts w:ascii="Segoe UI Semibold" w:hAnsi="Segoe UI Semibold" w:cs="Segoe UI Semibold"/>
-          <w:color w:val="0039A6"/>
+        </w:rPr>
+        <w:t>scanf()</w:t>
+      </w:r>
+      <w:r>
+        <w:rPr>
+          <w:rFonts w:ascii="Segoe UI" w:hAnsi="Segoe UI" w:cs="Segoe UI"/>
         </w:rPr>
         <w:t xml:space="preserve"> for User input</w:t>
+      </w:r>
+      <w:r>
+        <w:rPr>
+          <w:rFonts w:ascii="Segoe UI" w:hAnsi="Segoe UI" w:cs="Segoe UI"/>
+        </w:rPr>
+        <w:t xml:space="preserve">: </w:t>
+      </w:r>
+      <w:r>
+        <w:rPr>
+          <w:rFonts w:ascii="Segoe UI" w:hAnsi="Segoe UI" w:cs="Segoe UI"/>
+        </w:rPr>
+        <w:t>scanfExample.s</w:t>
       </w:r>
     </w:p>
     <w:p>
@@ -490,66 +1065,54 @@
           <w:numId w:val="35"/>
         </w:numPr>
         <w:rPr>
-          <w:rFonts w:ascii="Segoe UI Semibold" w:hAnsi="Segoe UI Semibold" w:cs="Segoe UI Semibold"/>
-          <w:color w:val="0039A6"/>
-        </w:rPr>
-      </w:pPr>
-      <w:r>
-        <w:rPr>
-          <w:rFonts w:ascii="Segoe UI Semibold" w:hAnsi="Segoe UI Semibold" w:cs="Segoe UI Semibold"/>
-          <w:color w:val="0039A6"/>
+          <w:rFonts w:ascii="Segoe UI" w:hAnsi="Segoe UI" w:cs="Segoe UI"/>
+        </w:rPr>
+      </w:pPr>
+      <w:r>
+        <w:rPr>
+          <w:rFonts w:ascii="Segoe UI" w:hAnsi="Segoe UI" w:cs="Segoe UI"/>
         </w:rPr>
         <w:t xml:space="preserve">Activity 8. </w:t>
       </w:r>
       <w:r>
         <w:rPr>
-          <w:rFonts w:ascii="Segoe UI Semibold" w:hAnsi="Segoe UI Semibold" w:cs="Segoe UI Semibold"/>
-          <w:color w:val="0039A6"/>
+          <w:rFonts w:ascii="Segoe UI" w:hAnsi="Segoe UI" w:cs="Segoe UI"/>
         </w:rPr>
         <w:t xml:space="preserve">Pausing the program using the </w:t>
       </w:r>
       <w:r>
         <w:rPr>
-          <w:rFonts w:ascii="Segoe UI Semibold" w:hAnsi="Segoe UI Semibold" w:cs="Segoe UI Semibold"/>
+          <w:rFonts w:ascii="Segoe UI" w:hAnsi="Segoe UI" w:cs="Segoe UI"/>
           <w:i/>
           <w:iCs/>
-          <w:color w:val="0039A6"/>
         </w:rPr>
         <w:t>sleep()</w:t>
       </w:r>
       <w:r>
         <w:rPr>
-          <w:rFonts w:ascii="Segoe UI Semibold" w:hAnsi="Segoe UI Semibold" w:cs="Segoe UI Semibold"/>
-          <w:color w:val="0039A6"/>
+          <w:rFonts w:ascii="Segoe UI" w:hAnsi="Segoe UI" w:cs="Segoe UI"/>
         </w:rPr>
         <w:t>/</w:t>
       </w:r>
-      <w:proofErr w:type="spellStart"/>
-      <w:r>
-        <w:rPr>
-          <w:rFonts w:ascii="Segoe UI Semibold" w:hAnsi="Segoe UI Semibold" w:cs="Segoe UI Semibold"/>
+      <w:r>
+        <w:rPr>
+          <w:rFonts w:ascii="Segoe UI" w:hAnsi="Segoe UI" w:cs="Segoe UI"/>
           <w:i/>
           <w:iCs/>
-          <w:color w:val="0039A6"/>
-        </w:rPr>
-        <w:t>usleep</w:t>
-      </w:r>
-      <w:proofErr w:type="spellEnd"/>
-      <w:r>
-        <w:rPr>
-          <w:rFonts w:ascii="Segoe UI Semibold" w:hAnsi="Segoe UI Semibold" w:cs="Segoe UI Semibold"/>
-          <w:i/>
-          <w:iCs/>
-          <w:color w:val="0039A6"/>
-        </w:rPr>
-        <w:t>()</w:t>
-      </w:r>
-      <w:r>
-        <w:rPr>
-          <w:rFonts w:ascii="Segoe UI Semibold" w:hAnsi="Segoe UI Semibold" w:cs="Segoe UI Semibold"/>
-          <w:color w:val="0039A6"/>
+        </w:rPr>
+        <w:t>usleep()</w:t>
+      </w:r>
+      <w:r>
+        <w:rPr>
+          <w:rFonts w:ascii="Segoe UI" w:hAnsi="Segoe UI" w:cs="Segoe UI"/>
         </w:rPr>
         <w:t xml:space="preserve"> C functions</w:t>
+      </w:r>
+      <w:r>
+        <w:rPr>
+          <w:rFonts w:ascii="Segoe UI" w:hAnsi="Segoe UI" w:cs="Segoe UI"/>
+        </w:rPr>
+        <w:t>: delayExample.s</w:t>
       </w:r>
     </w:p>
     <w:p>
@@ -560,23 +1123,33 @@
           <w:numId w:val="35"/>
         </w:numPr>
         <w:rPr>
-          <w:rFonts w:ascii="Segoe UI Semibold" w:hAnsi="Segoe UI Semibold" w:cs="Segoe UI Semibold"/>
-          <w:color w:val="0039A6"/>
-        </w:rPr>
-      </w:pPr>
-      <w:r>
-        <w:rPr>
-          <w:rFonts w:ascii="Segoe UI Semibold" w:hAnsi="Segoe UI Semibold" w:cs="Segoe UI Semibold"/>
-          <w:color w:val="0039A6"/>
-        </w:rPr>
+          <w:rFonts w:ascii="Segoe UI" w:hAnsi="Segoe UI" w:cs="Segoe UI"/>
+        </w:rPr>
+      </w:pPr>
+      <w:r>
+        <w:rPr>
+          <w:rFonts w:ascii="Segoe UI" w:hAnsi="Segoe UI" w:cs="Segoe UI"/>
+        </w:rPr>
+        <w:lastRenderedPageBreak/>
         <w:t xml:space="preserve">Activity 9. </w:t>
       </w:r>
       <w:r>
         <w:rPr>
-          <w:rFonts w:ascii="Segoe UI Semibold" w:hAnsi="Segoe UI Semibold" w:cs="Segoe UI Semibold"/>
-          <w:color w:val="0039A6"/>
+          <w:rFonts w:ascii="Segoe UI" w:hAnsi="Segoe UI" w:cs="Segoe UI"/>
         </w:rPr>
         <w:t>Recursive Towers of Hanoi</w:t>
+      </w:r>
+      <w:r>
+        <w:rPr>
+          <w:rFonts w:ascii="Segoe UI" w:hAnsi="Segoe UI" w:cs="Segoe UI"/>
+        </w:rPr>
+        <w:t>:</w:t>
+      </w:r>
+      <w:r>
+        <w:rPr>
+          <w:rFonts w:ascii="Segoe UI" w:hAnsi="Segoe UI" w:cs="Segoe UI"/>
+        </w:rPr>
+        <w:t xml:space="preserve"> hanoi.s and hanoi2.s</w:t>
       </w:r>
     </w:p>
     <w:p>
@@ -587,23 +1160,26 @@
           <w:numId w:val="35"/>
         </w:numPr>
         <w:rPr>
-          <w:rFonts w:ascii="Segoe UI Semibold" w:hAnsi="Segoe UI Semibold" w:cs="Segoe UI Semibold"/>
-          <w:color w:val="0039A6"/>
-        </w:rPr>
-      </w:pPr>
-      <w:r>
-        <w:rPr>
-          <w:rFonts w:ascii="Segoe UI Semibold" w:hAnsi="Segoe UI Semibold" w:cs="Segoe UI Semibold"/>
-          <w:color w:val="0039A6"/>
+          <w:rFonts w:ascii="Segoe UI" w:hAnsi="Segoe UI" w:cs="Segoe UI"/>
+        </w:rPr>
+      </w:pPr>
+      <w:r>
+        <w:rPr>
+          <w:rFonts w:ascii="Segoe UI" w:hAnsi="Segoe UI" w:cs="Segoe UI"/>
         </w:rPr>
         <w:t xml:space="preserve">Activity 10. </w:t>
       </w:r>
       <w:r>
         <w:rPr>
-          <w:rFonts w:ascii="Segoe UI Semibold" w:hAnsi="Segoe UI Semibold" w:cs="Segoe UI Semibold"/>
-          <w:color w:val="0039A6"/>
+          <w:rFonts w:ascii="Segoe UI" w:hAnsi="Segoe UI" w:cs="Segoe UI"/>
         </w:rPr>
         <w:t>Blinking LED</w:t>
+      </w:r>
+      <w:r>
+        <w:rPr>
+          <w:rFonts w:ascii="Segoe UI" w:hAnsi="Segoe UI" w:cs="Segoe UI"/>
+        </w:rPr>
+        <w:t>: blink.s</w:t>
       </w:r>
     </w:p>
     <w:p>
@@ -2501,7 +3077,7 @@
         <w:rFonts w:ascii="Symbol" w:hAnsi="Symbol" w:hint="default"/>
       </w:rPr>
     </w:lvl>
-    <w:lvl w:ilvl="1" w:tplc="04090003" w:tentative="1">
+    <w:lvl w:ilvl="1" w:tplc="04090003">
       <w:start w:val="1"/>
       <w:numFmt w:val="bullet"/>
       <w:lvlText w:val="o"/>
@@ -5254,7 +5830,7 @@
   <w:style w:type="paragraph" w:default="1" w:styleId="Normal">
     <w:name w:val="Normal"/>
     <w:qFormat/>
-    <w:rsid w:val="00105C96"/>
+    <w:rsid w:val="006F06F9"/>
   </w:style>
   <w:style w:type="paragraph" w:styleId="Heading1">
     <w:name w:val="heading 1"/>
@@ -6076,21 +6652,6 @@
 </file>
 
 <file path=customXml/item1.xml><?xml version="1.0" encoding="utf-8"?>
-<?mso-contentType ?>
-<FormTemplates xmlns="http://schemas.microsoft.com/sharepoint/v3/contenttype/forms">
-  <Display>DocumentLibraryForm</Display>
-  <Edit>DocumentLibraryForm</Edit>
-  <New>DocumentLibraryForm</New>
-</FormTemplates>
-</file>
-
-<file path=customXml/item2.xml><?xml version="1.0" encoding="utf-8"?>
-<p:properties xmlns:p="http://schemas.microsoft.com/office/2006/metadata/properties" xmlns:xsi="http://www.w3.org/2001/XMLSchema-instance" xmlns:pc="http://schemas.microsoft.com/office/infopath/2007/PartnerControls">
-  <documentManagement/>
-</p:properties>
-</file>
-
-<file path=customXml/item3.xml><?xml version="1.0" encoding="utf-8"?>
 <ct:contentTypeSchema xmlns:ct="http://schemas.microsoft.com/office/2006/metadata/contentType" xmlns:ma="http://schemas.microsoft.com/office/2006/metadata/properties/metaAttributes" ct:_="" ma:_="" ma:contentTypeName="Document" ma:contentTypeID="0x010100B5D84899BE52BA46BF6D0E3E48332138" ma:contentTypeVersion="9" ma:contentTypeDescription="Create a new document." ma:contentTypeScope="" ma:versionID="f8e9e58f08cd12ff19e10c307d94cc4d">
   <xsd:schema xmlns:xsd="http://www.w3.org/2001/XMLSchema" xmlns:xs="http://www.w3.org/2001/XMLSchema" xmlns:p="http://schemas.microsoft.com/office/2006/metadata/properties" xmlns:ns3="de72b7a0-86a0-4312-82ab-dfa1b330d54d" targetNamespace="http://schemas.microsoft.com/office/2006/metadata/properties" ma:root="true" ma:fieldsID="aa779ec4e3bf2b250932cf65203cf699" ns3:_="">
     <xsd:import namespace="de72b7a0-86a0-4312-82ab-dfa1b330d54d"/>
@@ -6268,24 +6829,22 @@
 </ct:contentTypeSchema>
 </file>
 
-<file path=customXml/itemProps1.xml><?xml version="1.0" encoding="utf-8"?>
-<ds:datastoreItem xmlns:ds="http://schemas.openxmlformats.org/officeDocument/2006/customXml" ds:itemID="{9D3000DF-F198-417C-9CF6-6732B01C1EBE}">
-  <ds:schemaRefs>
-    <ds:schemaRef ds:uri="http://schemas.microsoft.com/sharepoint/v3/contenttype/forms"/>
-  </ds:schemaRefs>
-</ds:datastoreItem>
+<file path=customXml/item2.xml><?xml version="1.0" encoding="utf-8"?>
+<p:properties xmlns:p="http://schemas.microsoft.com/office/2006/metadata/properties" xmlns:xsi="http://www.w3.org/2001/XMLSchema-instance" xmlns:pc="http://schemas.microsoft.com/office/infopath/2007/PartnerControls">
+  <documentManagement/>
+</p:properties>
 </file>
 
-<file path=customXml/itemProps2.xml><?xml version="1.0" encoding="utf-8"?>
-<ds:datastoreItem xmlns:ds="http://schemas.openxmlformats.org/officeDocument/2006/customXml" ds:itemID="{5AC13C8F-DE63-4AE8-933F-A95B90A832B8}">
-  <ds:schemaRefs>
-    <ds:schemaRef ds:uri="http://schemas.microsoft.com/office/2006/metadata/properties"/>
-    <ds:schemaRef ds:uri="http://schemas.microsoft.com/office/infopath/2007/PartnerControls"/>
-  </ds:schemaRefs>
-</ds:datastoreItem>
+<file path=customXml/item3.xml><?xml version="1.0" encoding="utf-8"?>
+<?mso-contentType ?>
+<FormTemplates xmlns="http://schemas.microsoft.com/sharepoint/v3/contenttype/forms">
+  <Display>DocumentLibraryForm</Display>
+  <Edit>DocumentLibraryForm</Edit>
+  <New>DocumentLibraryForm</New>
+</FormTemplates>
 </file>
 
-<file path=customXml/itemProps3.xml><?xml version="1.0" encoding="utf-8"?>
+<file path=customXml/itemProps1.xml><?xml version="1.0" encoding="utf-8"?>
 <ds:datastoreItem xmlns:ds="http://schemas.openxmlformats.org/officeDocument/2006/customXml" ds:itemID="{F8BB7A6C-2CA4-4B2D-BD0F-4F579699CCAF}">
   <ds:schemaRefs>
     <ds:schemaRef ds:uri="http://schemas.microsoft.com/office/2006/metadata/contentType"/>
@@ -6301,4 +6860,21 @@
     <ds:schemaRef ds:uri="http://schemas.microsoft.com/internal/obd"/>
   </ds:schemaRefs>
 </ds:datastoreItem>
+</file>
+
+<file path=customXml/itemProps2.xml><?xml version="1.0" encoding="utf-8"?>
+<ds:datastoreItem xmlns:ds="http://schemas.openxmlformats.org/officeDocument/2006/customXml" ds:itemID="{5AC13C8F-DE63-4AE8-933F-A95B90A832B8}">
+  <ds:schemaRefs>
+    <ds:schemaRef ds:uri="http://schemas.microsoft.com/office/2006/metadata/properties"/>
+    <ds:schemaRef ds:uri="http://schemas.microsoft.com/office/infopath/2007/PartnerControls"/>
+  </ds:schemaRefs>
+</ds:datastoreItem>
+</file>
+
+<file path=customXml/itemProps3.xml><?xml version="1.0" encoding="utf-8"?>
+<ds:datastoreItem xmlns:ds="http://schemas.openxmlformats.org/officeDocument/2006/customXml" ds:itemID="{9D3000DF-F198-417C-9CF6-6732B01C1EBE}">
+  <ds:schemaRefs>
+    <ds:schemaRef ds:uri="http://schemas.microsoft.com/sharepoint/v3/contenttype/forms"/>
+  </ds:schemaRefs>
+</ds:datastoreItem>
 </file>
</xml_diff>